<commit_message>
Update the Data Logger Example
Update to the latest releases, and add support for Linux
4.19.

Signed-off-by: John Jacques <john.jacques@intel.com>
</commit_message>
<xml_diff>
--- a/linux/datalogger/PreWatchdogDataloggerManual.docx
+++ b/linux/datalogger/PreWatchdogDataloggerManual.docx
@@ -282,7 +282,6 @@
     </w:p>
     <w:p>
       <w:r>
-        <w:lastRenderedPageBreak/>
         <w:t>There are many ways that Linux could be configured to access the RAM area, and configured to generate the timer 7 interrupt</w:t>
       </w:r>
       <w:r>
@@ -333,6 +332,7 @@
         </w:numPr>
       </w:pPr>
       <w:r>
+        <w:lastRenderedPageBreak/>
         <w:t xml:space="preserve">RAM area is defined as a ‘reserved-memory’ block in </w:t>
       </w:r>
       <w:r>
@@ -394,11 +394,19 @@
       <w:r>
         <w:t xml:space="preserve">Changes to the Axxia ATF port are included from version </w:t>
       </w:r>
-      <w:r>
-        <w:t>atf_84091c4_axxia_1.26</w:t>
-      </w:r>
-      <w:r>
-        <w:t xml:space="preserve"> on. The following changes were made.</w:t>
+      <w:bookmarkStart w:id="0" w:name="_GoBack"/>
+      <w:r>
+        <w:t>atf_</w:t>
+      </w:r>
+      <w:bookmarkEnd w:id="0"/>
+      <w:r>
+        <w:t>84091c4_axxia_1.26</w:t>
+      </w:r>
+      <w:r>
+        <w:t xml:space="preserve"> on</w:t>
+      </w:r>
+      <w:r>
+        <w:t>. The following changes were made.</w:t>
       </w:r>
     </w:p>
     <w:p>
@@ -743,105 +751,185 @@
         <w:rPr>
           <w:b/>
         </w:rPr>
+        <w:t xml:space="preserve">#define DATALOGGER_POLL_LOOP_COUNT </w:t>
+      </w:r>
+      <w:r>
+        <w:rPr>
+          <w:b/>
+        </w:rPr>
+        <w:t>–</w:t>
+      </w:r>
+      <w:r>
+        <w:t xml:space="preserve"> </w:t>
+      </w:r>
+      <w:proofErr w:type="spellStart"/>
+      <w:r>
+        <w:t>Datalogger</w:t>
+      </w:r>
+      <w:proofErr w:type="spellEnd"/>
+      <w:r>
+        <w:t xml:space="preserve"> counts number of cores that have completed register storage. If less than </w:t>
+      </w:r>
+      <w:r>
+        <w:rPr>
+          <w:b/>
+        </w:rPr>
+        <w:t>NUM_CORES</w:t>
+      </w:r>
+      <w:r>
+        <w:t xml:space="preserve"> have completed storage after polling count by </w:t>
+      </w:r>
+      <w:r>
+        <w:rPr>
+          <w:b/>
+        </w:rPr>
+        <w:t>DATALOGGER_POLL_LOOP_COUNT</w:t>
+      </w:r>
+      <w:r>
+        <w:t xml:space="preserve">, DDR Retention Reset will be triggered without waiting.  </w:t>
+      </w:r>
+      <w:r>
+        <w:rPr>
+          <w:b/>
+        </w:rPr>
+        <w:t>DATALOGGER_POLL_LOOP</w:t>
+      </w:r>
+      <w:r>
+        <w:rPr>
+          <w:b/>
+        </w:rPr>
+        <w:t>_</w:t>
+      </w:r>
+      <w:r>
+        <w:rPr>
+          <w:b/>
+        </w:rPr>
+        <w:t>COUNT</w:t>
+      </w:r>
+      <w:r>
+        <w:rPr>
+          <w:b/>
+        </w:rPr>
+        <w:t xml:space="preserve"> </w:t>
+      </w:r>
+      <w:r>
+        <w:t>allows user to control length of t</w:t>
+      </w:r>
+      <w:r>
+        <w:t>ime waiting for cores to reply.</w:t>
+      </w:r>
+    </w:p>
+    <w:p>
+      <w:r>
+        <w:t xml:space="preserve">Note that </w:t>
+      </w:r>
+      <w:r>
+        <w:t>WORKAROUND_CVE_2017_7563</w:t>
+      </w:r>
+      <w:r>
+        <w:t xml:space="preserve"> is incompatible with the data logger. Make sure </w:t>
+      </w:r>
+      <w:r>
+        <w:t>WORKAROUND_CVE_2017_7563</w:t>
+      </w:r>
+      <w:r>
+        <w:t>=0 when using the data logger.</w:t>
+      </w:r>
+    </w:p>
+    <w:p>
+      <w:pPr>
+        <w:pStyle w:val="Heading2"/>
+      </w:pPr>
+      <w:r>
+        <w:t>Linux Changes</w:t>
+      </w:r>
+    </w:p>
+    <w:p>
+      <w:r>
+        <w:t xml:space="preserve">The Linux changes are available as a patch in the </w:t>
+      </w:r>
+      <w:proofErr w:type="spellStart"/>
+      <w:r>
+        <w:t>Axxia</w:t>
+      </w:r>
+      <w:proofErr w:type="spellEnd"/>
+      <w:r>
+        <w:t xml:space="preserve"> </w:t>
+      </w:r>
+      <w:r>
+        <w:t>Support</w:t>
+      </w:r>
+      <w:r>
+        <w:t xml:space="preserve"> repository</w:t>
+      </w:r>
+      <w:r>
+        <w:t xml:space="preserve"> (</w:t>
+      </w:r>
+      <w:hyperlink r:id="rId7" w:history="1">
+        <w:r>
+          <w:rPr>
+            <w:rStyle w:val="Hyperlink"/>
+          </w:rPr>
+          <w:t>https://github.com/axxia/axxia_support.git</w:t>
+        </w:r>
+      </w:hyperlink>
+      <w:r>
+        <w:t xml:space="preserve">) in the </w:t>
+      </w:r>
+      <w:proofErr w:type="spellStart"/>
+      <w:r>
+        <w:t>linux</w:t>
+      </w:r>
+      <w:proofErr w:type="spellEnd"/>
+      <w:r>
+        <w:t>/</w:t>
+      </w:r>
+      <w:proofErr w:type="spellStart"/>
+      <w:r>
+        <w:t>datalogger</w:t>
+      </w:r>
+      <w:proofErr w:type="spellEnd"/>
+      <w:r>
+        <w:t xml:space="preserve"> directory.  For Linux 4.1, apply </w:t>
+      </w:r>
+      <w:r>
         <w:lastRenderedPageBreak/>
-        <w:t xml:space="preserve">#define DATALOGGER_POLL_LOOP_COUNT </w:t>
-      </w:r>
-      <w:r>
-        <w:rPr>
-          <w:b/>
-        </w:rPr>
-        <w:t>–</w:t>
-      </w:r>
-      <w:r>
-        <w:t xml:space="preserve"> </w:t>
-      </w:r>
-      <w:proofErr w:type="spellStart"/>
-      <w:r>
-        <w:t>Datalogger</w:t>
-      </w:r>
-      <w:proofErr w:type="spellEnd"/>
-      <w:r>
-        <w:t xml:space="preserve"> counts number of cores that have completed register storage. If less than </w:t>
-      </w:r>
-      <w:r>
-        <w:rPr>
-          <w:b/>
-        </w:rPr>
-        <w:t>NUM_CORES</w:t>
-      </w:r>
-      <w:r>
-        <w:t xml:space="preserve"> have completed storage after polling count by </w:t>
-      </w:r>
-      <w:r>
-        <w:rPr>
-          <w:b/>
-        </w:rPr>
-        <w:t>DATALOGGER_POLL_LOOP_COUNT</w:t>
-      </w:r>
-      <w:r>
-        <w:t xml:space="preserve">, DDR Retention Reset will be triggered without waiting.  </w:t>
-      </w:r>
-      <w:r>
-        <w:rPr>
-          <w:b/>
-        </w:rPr>
-        <w:t>DATALOGGER_POLL_LOOP</w:t>
-      </w:r>
-      <w:r>
-        <w:rPr>
-          <w:b/>
-        </w:rPr>
-        <w:t>_</w:t>
-      </w:r>
-      <w:r>
-        <w:rPr>
-          <w:b/>
-        </w:rPr>
-        <w:t>COUNT</w:t>
-      </w:r>
-      <w:r>
-        <w:rPr>
-          <w:b/>
-        </w:rPr>
-        <w:t xml:space="preserve"> </w:t>
-      </w:r>
-      <w:r>
-        <w:t>allows user to control length of t</w:t>
-      </w:r>
-      <w:r>
-        <w:t>ime waiting for cores to reply.</w:t>
-      </w:r>
-    </w:p>
-    <w:p>
-      <w:pPr>
-        <w:pStyle w:val="Heading2"/>
-      </w:pPr>
-      <w:r>
-        <w:t>Linux Changes</w:t>
-      </w:r>
-    </w:p>
-    <w:p>
-      <w:r>
-        <w:t xml:space="preserve">The Linux changes are available as a patch in the Axxia errata repository, </w:t>
-      </w:r>
-      <w:proofErr w:type="spellStart"/>
-      <w:r>
-        <w:t>linux</w:t>
-      </w:r>
-      <w:proofErr w:type="spellEnd"/>
-      <w:r>
-        <w:t>/</w:t>
-      </w:r>
-      <w:proofErr w:type="spellStart"/>
-      <w:r>
-        <w:t>datalogger</w:t>
-      </w:r>
-      <w:proofErr w:type="spellEnd"/>
-      <w:r>
-        <w:t>/0001-datalogger-The-Axxia-Test-Case.patch</w:t>
-      </w:r>
-      <w:r>
-        <w:t>.</w:t>
+        <w:t xml:space="preserve">the patches in </w:t>
+      </w:r>
+      <w:r>
+        <w:t>linux_4.1_patches</w:t>
+      </w:r>
+      <w:r>
+        <w:t xml:space="preserve">. For Linux 4.19, get the patches in </w:t>
+      </w:r>
+      <w:r>
+        <w:t>linux_4.1</w:t>
+      </w:r>
+      <w:r>
+        <w:t>9</w:t>
+      </w:r>
+      <w:r>
+        <w:t>_patches</w:t>
+      </w:r>
+      <w:r>
+        <w:t>. Apply the patches with ‘patch –Np1’ or ‘git am -3’.</w:t>
+      </w:r>
+    </w:p>
+    <w:p>
+      <w:r>
+        <w:t>After applying the patches and configuring Linux, make sure that the Linux configuration contains ‘</w:t>
+      </w:r>
+      <w:r>
+        <w:t>CONFIG_ARM_SP804_WATCHDOG_AXXIA=y</w:t>
+      </w:r>
+      <w:r>
+        <w:t>’ and ‘</w:t>
+      </w:r>
+      <w:r>
+        <w:t>CONFIG_POWER_RESET_AXXIA_DDR_RETENTION=y</w:t>
+      </w:r>
+      <w:r>
+        <w:t>’.  Also make sure that the U-Boot parameters enable DDR retention reset.</w:t>
       </w:r>
     </w:p>
     <w:p>
@@ -945,12 +1033,21 @@
         <w:t xml:space="preserve"> integrated into the Intel ATF</w:t>
       </w:r>
       <w:r>
-        <w:t xml:space="preserve"> available on git hub as of version </w:t>
+        <w:t xml:space="preserve"> available on git hub </w:t>
+      </w:r>
+      <w:r>
+        <w:t>in</w:t>
+      </w:r>
+      <w:r>
+        <w:t xml:space="preserve"> version </w:t>
       </w:r>
       <w:r>
         <w:t>atf_84091c4_axxia_1.26</w:t>
       </w:r>
       <w:r>
+        <w:t xml:space="preserve"> or later</w:t>
+      </w:r>
+      <w:r>
         <w:t xml:space="preserve">. </w:t>
       </w:r>
       <w:r>
@@ -959,17 +1056,20 @@
       <w:r>
         <w:t>available in the Axxia errata repository, which can be cloned from</w:t>
       </w:r>
+      <w:r>
+        <w:t xml:space="preserve"> the following.</w:t>
+      </w:r>
     </w:p>
     <w:p>
       <w:r>
         <w:tab/>
       </w:r>
-      <w:hyperlink r:id="rId7" w:history="1">
+      <w:hyperlink r:id="rId8" w:history="1">
         <w:r>
           <w:rPr>
             <w:rStyle w:val="Hyperlink"/>
           </w:rPr>
-          <w:t>https://github.com/axxia/axxia_errata.git</w:t>
+          <w:t>https://github.com/axxia/axxia_support.git</w:t>
         </w:r>
       </w:hyperlink>
     </w:p>
@@ -991,7 +1091,13 @@
       </w:r>
       <w:proofErr w:type="spellEnd"/>
       <w:r>
-        <w:t xml:space="preserve"> directory for the Linux patch, the </w:t>
+        <w:t xml:space="preserve"> directory for the Linux patch</w:t>
+      </w:r>
+      <w:r>
+        <w:t>es</w:t>
+      </w:r>
+      <w:r>
+        <w:t xml:space="preserve">, the </w:t>
       </w:r>
       <w:proofErr w:type="spellStart"/>
       <w:r>
@@ -999,7 +1105,64 @@
       </w:r>
       <w:proofErr w:type="spellEnd"/>
       <w:r>
-        <w:t xml:space="preserve"> example Linux module, and the latest version of this document.</w:t>
+        <w:t xml:space="preserve"> Linux module, and the latest version of this document.</w:t>
+      </w:r>
+    </w:p>
+    <w:p>
+      <w:pPr>
+        <w:pStyle w:val="ListParagraph"/>
+        <w:numPr>
+          <w:ilvl w:val="0"/>
+          <w:numId w:val="18"/>
+        </w:numPr>
+      </w:pPr>
+      <w:r>
+        <w:t>PreWatchdogDataloggerManual.docx</w:t>
+      </w:r>
+    </w:p>
+    <w:p>
+      <w:pPr>
+        <w:pStyle w:val="ListParagraph"/>
+        <w:numPr>
+          <w:ilvl w:val="1"/>
+          <w:numId w:val="18"/>
+        </w:numPr>
+      </w:pPr>
+      <w:r>
+        <w:t>This document.</w:t>
+      </w:r>
+    </w:p>
+    <w:p>
+      <w:pPr>
+        <w:pStyle w:val="ListParagraph"/>
+        <w:numPr>
+          <w:ilvl w:val="0"/>
+          <w:numId w:val="18"/>
+        </w:numPr>
+      </w:pPr>
+      <w:r>
+        <w:t>linux_4.1_patches</w:t>
+      </w:r>
+    </w:p>
+    <w:p>
+      <w:pPr>
+        <w:pStyle w:val="ListParagraph"/>
+        <w:numPr>
+          <w:ilvl w:val="1"/>
+          <w:numId w:val="16"/>
+        </w:numPr>
+      </w:pPr>
+      <w:r>
+        <w:t xml:space="preserve">The Linux </w:t>
+      </w:r>
+      <w:r>
+        <w:t xml:space="preserve">4.1 </w:t>
+      </w:r>
+      <w:r>
+        <w:t>patch</w:t>
+      </w:r>
+      <w:r>
+        <w:t>es.</w:t>
       </w:r>
     </w:p>
     <w:p>
@@ -1011,7 +1174,7 @@
         </w:numPr>
       </w:pPr>
       <w:r>
-        <w:t>0001-datalogger-The-Axxia-Test-Case.patch</w:t>
+        <w:t>linux_4.19_patches</w:t>
       </w:r>
     </w:p>
     <w:p>
@@ -1023,7 +1186,7 @@
         </w:numPr>
       </w:pPr>
       <w:r>
-        <w:t>The Linux patch described above.</w:t>
+        <w:t>The Linux 4.19 patches.</w:t>
       </w:r>
     </w:p>
     <w:p>
@@ -1049,45 +1212,27 @@
         </w:numPr>
       </w:pPr>
       <w:r>
-        <w:t>The example Linux module to read register dumps. Use KDIR to specify the Linux source tree to reference when building.</w:t>
-      </w:r>
-    </w:p>
-    <w:p>
-      <w:pPr>
-        <w:pStyle w:val="ListParagraph"/>
-        <w:numPr>
-          <w:ilvl w:val="0"/>
-          <w:numId w:val="16"/>
-        </w:numPr>
-      </w:pPr>
-      <w:r>
-        <w:t>PreWatchdogDataloggerManual.docx</w:t>
-      </w:r>
-    </w:p>
-    <w:p>
-      <w:pPr>
-        <w:pStyle w:val="ListParagraph"/>
-        <w:numPr>
-          <w:ilvl w:val="1"/>
-          <w:numId w:val="16"/>
-        </w:numPr>
-      </w:pPr>
-      <w:r>
-        <w:t>This document.</w:t>
+        <w:t>T</w:t>
+      </w:r>
+      <w:r>
+        <w:t>he example Linux module to allow access to the data log.</w:t>
+      </w:r>
+      <w:r>
+        <w:t xml:space="preserve"> Use KDIR to specify the Linux source tree when building.</w:t>
       </w:r>
     </w:p>
     <w:p>
       <w:pPr>
         <w:pStyle w:val="Heading1"/>
       </w:pPr>
-      <w:bookmarkStart w:id="0" w:name="_Ref468884007"/>
+      <w:bookmarkStart w:id="1" w:name="_Ref468884007"/>
       <w:r>
         <w:t xml:space="preserve">The Intel Test Case on </w:t>
       </w:r>
       <w:r>
         <w:t>Victori</w:t>
       </w:r>
-      <w:bookmarkEnd w:id="0"/>
+      <w:bookmarkEnd w:id="1"/>
       <w:r>
         <w:t>a</w:t>
       </w:r>
@@ -1107,7 +1252,10 @@
         <w:t>atf_84091c4_axxia_1.26</w:t>
       </w:r>
       <w:r>
-        <w:t xml:space="preserve"> or later.</w:t>
+        <w:t xml:space="preserve"> or later</w:t>
+      </w:r>
+      <w:r>
+        <w:t>.</w:t>
       </w:r>
     </w:p>
     <w:p>
@@ -1122,19 +1270,7 @@
         <w:t xml:space="preserve">Apply </w:t>
       </w:r>
       <w:r>
-        <w:t>0001-datalogger-The-Axxia-Test-Case.patch</w:t>
-      </w:r>
-      <w:r>
-        <w:t xml:space="preserve"> to a Linux source tree for Axxia and build as described in the wiki</w:t>
-      </w:r>
-      <w:r>
-        <w:t xml:space="preserve"> (</w:t>
-      </w:r>
-      <w:r>
-        <w:t>https://github.com/axxia/axxia_yocto_linux_4.1/wiki/NonYoctoBuildInstructions</w:t>
-      </w:r>
-      <w:r>
-        <w:t>)</w:t>
+        <w:t>the Linux patches, based on the Linux version in use, and build Linux.</w:t>
       </w:r>
     </w:p>
     <w:p>
@@ -1154,7 +1290,13 @@
       </w:r>
       <w:proofErr w:type="spellEnd"/>
       <w:r>
-        <w:t xml:space="preserve"> module using the patched Linux source tree above. KDIR=&lt;</w:t>
+        <w:t xml:space="preserve"> module using the patched Linux source tree</w:t>
+      </w:r>
+      <w:r>
+        <w:t xml:space="preserve"> from step 2.</w:t>
+      </w:r>
+      <w:r>
+        <w:t xml:space="preserve"> above. KDIR=&lt;</w:t>
       </w:r>
       <w:proofErr w:type="spellStart"/>
       <w:r>
@@ -1167,7 +1309,43 @@
     </w:p>
     <w:p>
       <w:r>
-        <w:t xml:space="preserve">With all above changes, Linux will boot and enable the sp804 watchdog timer. It will be configured to generate an FIQ on timeout. Linux will generate threads to occasionally kick the watchdog. As a simple demo, we will kill the main thread that controls updates to the watchdog. This will lead to a timeout and the system will execute the </w:t>
+        <w:lastRenderedPageBreak/>
+        <w:t xml:space="preserve">Note that when using </w:t>
+      </w:r>
+      <w:proofErr w:type="spellStart"/>
+      <w:r>
+        <w:t>systemd</w:t>
+      </w:r>
+      <w:proofErr w:type="spellEnd"/>
+      <w:r>
+        <w:t xml:space="preserve"> instead of sys v </w:t>
+      </w:r>
+      <w:proofErr w:type="spellStart"/>
+      <w:r>
+        <w:t>init</w:t>
+      </w:r>
+      <w:proofErr w:type="spellEnd"/>
+      <w:r>
+        <w:t xml:space="preserve"> (the default for Linux 4.19), the </w:t>
+      </w:r>
+      <w:proofErr w:type="spellStart"/>
+      <w:r>
+        <w:t>watchdog.service</w:t>
+      </w:r>
+      <w:proofErr w:type="spellEnd"/>
+      <w:r>
+        <w:t xml:space="preserve"> must be enabled.</w:t>
+      </w:r>
+    </w:p>
+    <w:p>
+      <w:r>
+        <w:t xml:space="preserve">With </w:t>
+      </w:r>
+      <w:r>
+        <w:t>the</w:t>
+      </w:r>
+      <w:r>
+        <w:t xml:space="preserve"> above changes, Linux will boot and enable the sp804 watchdog timer. It will be configured to generate an FIQ on timeout. Linux will generate threads to occasionally kick the watchdog. As a simple demo, we will kill the main thread that controls updates to the watchdog. This will lead to a timeout and the system will execute the </w:t>
       </w:r>
       <w:proofErr w:type="spellStart"/>
       <w:r>
@@ -1247,13 +1425,10 @@
         <w:t xml:space="preserve">If not present, </w:t>
       </w:r>
       <w:r>
-        <w:t xml:space="preserve">the </w:t>
-      </w:r>
-      <w:r>
-        <w:t xml:space="preserve">watchdog has not started. You can try </w:t>
-      </w:r>
-      <w:r>
-        <w:t>manually adding on with ‘</w:t>
+        <w:t xml:space="preserve">create it with </w:t>
+      </w:r>
+      <w:r>
+        <w:t>‘</w:t>
       </w:r>
       <w:proofErr w:type="spellStart"/>
       <w:r>
@@ -1267,7 +1442,7 @@
         <w:t xml:space="preserve"> /dev/watchdog c 10 130</w:t>
       </w:r>
       <w:r>
-        <w:t>’ and then a reboot.</w:t>
+        <w:t>’ and then reboot.</w:t>
       </w:r>
     </w:p>
     <w:p>
@@ -1318,7 +1493,13 @@
         <w:pStyle w:val="ListParagraph"/>
       </w:pPr>
       <w:r>
-        <w:t>For a 16 core system you should see</w:t>
+        <w:t xml:space="preserve">For a 16 core system </w:t>
+      </w:r>
+      <w:r>
+        <w:t xml:space="preserve">running Linux 4.1, </w:t>
+      </w:r>
+      <w:r>
+        <w:t>you should see</w:t>
       </w:r>
       <w:r>
         <w:t xml:space="preserve"> the following.</w:t>
@@ -1934,6 +2115,25 @@
       <w:proofErr w:type="gramEnd"/>
       <w:r>
         <w:t>, 1 thread for each CPU and a main thread</w:t>
+      </w:r>
+      <w:r>
+        <w:t>.  In the Linux 4.19 case, only the last process, /</w:t>
+      </w:r>
+      <w:proofErr w:type="spellStart"/>
+      <w:r>
+        <w:t>usr</w:t>
+      </w:r>
+      <w:proofErr w:type="spellEnd"/>
+      <w:r>
+        <w:t>/</w:t>
+      </w:r>
+      <w:proofErr w:type="spellStart"/>
+      <w:r>
+        <w:t>sbin</w:t>
+      </w:r>
+      <w:proofErr w:type="spellEnd"/>
+      <w:r>
+        <w:t>/watchdog, will be shown.</w:t>
       </w:r>
     </w:p>
     <w:p>
@@ -1950,7 +2150,29 @@
         </w:numPr>
       </w:pPr>
       <w:r>
-        <w:t xml:space="preserve">Kill the main thread using command </w:t>
+        <w:t>Kill the main thread</w:t>
+      </w:r>
+      <w:r>
+        <w:t>, /</w:t>
+      </w:r>
+      <w:proofErr w:type="spellStart"/>
+      <w:r>
+        <w:t>usr</w:t>
+      </w:r>
+      <w:proofErr w:type="spellEnd"/>
+      <w:r>
+        <w:t>/</w:t>
+      </w:r>
+      <w:proofErr w:type="spellStart"/>
+      <w:r>
+        <w:t>sbin</w:t>
+      </w:r>
+      <w:proofErr w:type="spellEnd"/>
+      <w:r>
+        <w:t>/watchdog,</w:t>
+      </w:r>
+      <w:r>
+        <w:t xml:space="preserve"> using command </w:t>
       </w:r>
     </w:p>
     <w:p>
@@ -2038,6 +2260,7 @@
         <w:rPr>
           <w:color w:val="5B9BD5" w:themeColor="accent1"/>
         </w:rPr>
+        <w:lastRenderedPageBreak/>
         <w:t>root@axxiaarm64:~watchdog watchdog0: watchdog did not stop!</w:t>
       </w:r>
     </w:p>
@@ -2742,6 +2965,7 @@
         <w:pStyle w:val="ListParagraph"/>
       </w:pPr>
       <w:r>
+        <w:lastRenderedPageBreak/>
         <w:t>The file should contain register dumps for each CPU core, and also the GIC and CCN504</w:t>
       </w:r>
       <w:r>
@@ -2778,6 +3002,7 @@
         <w:pStyle w:val="Heading1"/>
       </w:pPr>
       <w:r>
+        <w:lastRenderedPageBreak/>
         <w:t>Appendix A – Example Register Dump</w:t>
       </w:r>
     </w:p>
@@ -3959,6 +4184,7 @@
         <w:rPr>
           <w:sz w:val="20"/>
         </w:rPr>
+        <w:lastRenderedPageBreak/>
         <w:t>far_el3:</w:t>
       </w:r>
       <w:r>
@@ -5109,6 +5335,7 @@
         <w:rPr>
           <w:sz w:val="20"/>
         </w:rPr>
+        <w:lastRenderedPageBreak/>
         <w:t>x11</w:t>
       </w:r>
       <w:proofErr w:type="gramEnd"/>
@@ -6346,6 +6573,7 @@
         <w:rPr>
           <w:sz w:val="20"/>
         </w:rPr>
+        <w:lastRenderedPageBreak/>
         <w:t>tpidr_el0:</w:t>
       </w:r>
       <w:r>
@@ -7236,6 +7464,7 @@
         <w:rPr>
           <w:sz w:val="20"/>
         </w:rPr>
+        <w:lastRenderedPageBreak/>
         <w:t>err_type_63_32:</w:t>
       </w:r>
       <w:r>
@@ -8207,6 +8436,7 @@
         <w:pStyle w:val="Heading1"/>
       </w:pPr>
       <w:r>
+        <w:lastRenderedPageBreak/>
         <w:t xml:space="preserve">Appendix B – Log </w:t>
       </w:r>
       <w:proofErr w:type="gramStart"/>
@@ -9748,6 +9978,7 @@
         <w:rPr>
           <w:sz w:val="20"/>
         </w:rPr>
+        <w:lastRenderedPageBreak/>
         <w:t xml:space="preserve">     Hash value:   3fed4cf1867c120ebeb7b2f9b1fbea8121c5e8a8</w:t>
       </w:r>
     </w:p>
@@ -10694,6 +10925,7 @@
         <w:rPr>
           <w:sz w:val="20"/>
         </w:rPr>
+        <w:lastRenderedPageBreak/>
         <w:t xml:space="preserve">Built 1 </w:t>
       </w:r>
       <w:proofErr w:type="spellStart"/>
@@ -12084,6 +12316,7 @@
         <w:rPr>
           <w:sz w:val="20"/>
         </w:rPr>
+        <w:lastRenderedPageBreak/>
         <w:t>CPU2: Booted secondary processor</w:t>
       </w:r>
     </w:p>
@@ -12820,6 +13053,7 @@
         <w:rPr>
           <w:sz w:val="20"/>
         </w:rPr>
+        <w:lastRenderedPageBreak/>
         <w:t>vdso</w:t>
       </w:r>
       <w:proofErr w:type="spellEnd"/>
@@ -14126,6 +14360,7 @@
         <w:rPr>
           <w:sz w:val="20"/>
         </w:rPr>
+        <w:lastRenderedPageBreak/>
         <w:t>brd</w:t>
       </w:r>
       <w:proofErr w:type="spellEnd"/>
@@ -14906,7 +15141,21 @@
         <w:rPr>
           <w:sz w:val="20"/>
         </w:rPr>
-        <w:t>: Axxia MDIO: probed</w:t>
+        <w:t xml:space="preserve">: </w:t>
+      </w:r>
+      <w:proofErr w:type="spellStart"/>
+      <w:r>
+        <w:rPr>
+          <w:sz w:val="20"/>
+        </w:rPr>
+        <w:t>Axxia</w:t>
+      </w:r>
+      <w:proofErr w:type="spellEnd"/>
+      <w:r>
+        <w:rPr>
+          <w:sz w:val="20"/>
+        </w:rPr>
+        <w:t xml:space="preserve"> MDIO: probed</w:t>
       </w:r>
     </w:p>
     <w:p>
@@ -15397,6 +15646,7 @@
         <w:rPr>
           <w:sz w:val="20"/>
         </w:rPr>
+        <w:lastRenderedPageBreak/>
         <w:t>Wdt</w:t>
       </w:r>
       <w:proofErr w:type="spellEnd"/>
@@ -16821,6 +17071,7 @@
         <w:rPr>
           <w:sz w:val="20"/>
         </w:rPr>
+        <w:lastRenderedPageBreak/>
         <w:t>random</w:t>
       </w:r>
       <w:proofErr w:type="gramEnd"/>
@@ -18256,6 +18507,7 @@
         <w:rPr>
           <w:sz w:val="20"/>
         </w:rPr>
+        <w:lastRenderedPageBreak/>
         <w:t xml:space="preserve">   </w:t>
       </w:r>
       <w:proofErr w:type="gramStart"/>
@@ -19162,6 +19414,7 @@
         <w:rPr>
           <w:sz w:val="20"/>
         </w:rPr>
+        <w:lastRenderedPageBreak/>
         <w:t xml:space="preserve">NOTICE:  BL31: </w:t>
       </w:r>
       <w:proofErr w:type="gramStart"/>
@@ -19989,6 +20242,7 @@
         <w:rPr>
           <w:sz w:val="20"/>
         </w:rPr>
+        <w:lastRenderedPageBreak/>
         <w:t xml:space="preserve">   Using 'conf@1' configuration</w:t>
       </w:r>
     </w:p>
@@ -20839,6 +21093,7 @@
         <w:rPr>
           <w:sz w:val="20"/>
         </w:rPr>
+        <w:lastRenderedPageBreak/>
         <w:t>INFO:    Adding cluster 3 to the coherency domain.</w:t>
       </w:r>
     </w:p>
@@ -22227,6 +22482,7 @@
         <w:rPr>
           <w:sz w:val="20"/>
         </w:rPr>
+        <w:lastRenderedPageBreak/>
         <w:t>Console: colour dummy device 80x25</w:t>
       </w:r>
     </w:p>
@@ -23069,6 +23325,7 @@
         <w:rPr>
           <w:sz w:val="20"/>
         </w:rPr>
+        <w:lastRenderedPageBreak/>
         <w:t>CPU13: found redistributor 301 region 0:0x00000080103a0000</w:t>
       </w:r>
     </w:p>
@@ -24237,6 +24494,7 @@
         <w:rPr>
           <w:sz w:val="20"/>
         </w:rPr>
+        <w:lastRenderedPageBreak/>
         <w:t>kvm</w:t>
       </w:r>
       <w:proofErr w:type="spellEnd"/>
@@ -25401,7 +25659,21 @@
         <w:rPr>
           <w:sz w:val="20"/>
         </w:rPr>
-        <w:t>: Axxia MDIO: probed</w:t>
+        <w:t xml:space="preserve">: </w:t>
+      </w:r>
+      <w:proofErr w:type="spellStart"/>
+      <w:r>
+        <w:rPr>
+          <w:sz w:val="20"/>
+        </w:rPr>
+        <w:t>Axxia</w:t>
+      </w:r>
+      <w:proofErr w:type="spellEnd"/>
+      <w:r>
+        <w:rPr>
+          <w:sz w:val="20"/>
+        </w:rPr>
+        <w:t xml:space="preserve"> MDIO: probed</w:t>
       </w:r>
     </w:p>
     <w:p>
@@ -25479,6 +25751,7 @@
         <w:rPr>
           <w:sz w:val="20"/>
         </w:rPr>
+        <w:lastRenderedPageBreak/>
         <w:t>xhci-hcd</w:t>
       </w:r>
       <w:proofErr w:type="spellEnd"/>
@@ -26959,6 +27232,7 @@
         <w:rPr>
           <w:sz w:val="20"/>
         </w:rPr>
+        <w:lastRenderedPageBreak/>
         <w:t>EXT2-fs (</w:t>
       </w:r>
       <w:proofErr w:type="spellStart"/>
@@ -27699,8 +27973,6 @@
         </w:rPr>
         <w:t>.</w:t>
       </w:r>
-      <w:bookmarkStart w:id="1" w:name="_GoBack"/>
-      <w:bookmarkEnd w:id="1"/>
     </w:p>
     <w:p>
       <w:pPr>
@@ -28369,6 +28641,7 @@
         <w:rPr>
           <w:sz w:val="20"/>
         </w:rPr>
+        <w:lastRenderedPageBreak/>
         <w:t xml:space="preserve">root@axxiaarm64:~# </w:t>
       </w:r>
       <w:proofErr w:type="spellStart"/>
@@ -29560,6 +29833,119 @@
     </w:lvl>
   </w:abstractNum>
   <w:abstractNum w:abstractNumId="9" w15:restartNumberingAfterBreak="0">
+    <w:nsid w:val="520005E7"/>
+    <w:multiLevelType w:val="hybridMultilevel"/>
+    <w:tmpl w:val="2384BFEE"/>
+    <w:lvl w:ilvl="0" w:tplc="04090001">
+      <w:start w:val="1"/>
+      <w:numFmt w:val="bullet"/>
+      <w:lvlText w:val=""/>
+      <w:lvlJc w:val="left"/>
+      <w:pPr>
+        <w:ind w:left="720" w:hanging="360"/>
+      </w:pPr>
+      <w:rPr>
+        <w:rFonts w:ascii="Symbol" w:hAnsi="Symbol" w:hint="default"/>
+      </w:rPr>
+    </w:lvl>
+    <w:lvl w:ilvl="1" w:tplc="04090003">
+      <w:start w:val="1"/>
+      <w:numFmt w:val="bullet"/>
+      <w:lvlText w:val="o"/>
+      <w:lvlJc w:val="left"/>
+      <w:pPr>
+        <w:ind w:left="1440" w:hanging="360"/>
+      </w:pPr>
+      <w:rPr>
+        <w:rFonts w:ascii="Courier New" w:hAnsi="Courier New" w:cs="Courier New" w:hint="default"/>
+      </w:rPr>
+    </w:lvl>
+    <w:lvl w:ilvl="2" w:tplc="04090005" w:tentative="1">
+      <w:start w:val="1"/>
+      <w:numFmt w:val="bullet"/>
+      <w:lvlText w:val=""/>
+      <w:lvlJc w:val="left"/>
+      <w:pPr>
+        <w:ind w:left="2160" w:hanging="360"/>
+      </w:pPr>
+      <w:rPr>
+        <w:rFonts w:ascii="Wingdings" w:hAnsi="Wingdings" w:hint="default"/>
+      </w:rPr>
+    </w:lvl>
+    <w:lvl w:ilvl="3" w:tplc="04090001" w:tentative="1">
+      <w:start w:val="1"/>
+      <w:numFmt w:val="bullet"/>
+      <w:lvlText w:val=""/>
+      <w:lvlJc w:val="left"/>
+      <w:pPr>
+        <w:ind w:left="2880" w:hanging="360"/>
+      </w:pPr>
+      <w:rPr>
+        <w:rFonts w:ascii="Symbol" w:hAnsi="Symbol" w:hint="default"/>
+      </w:rPr>
+    </w:lvl>
+    <w:lvl w:ilvl="4" w:tplc="04090003" w:tentative="1">
+      <w:start w:val="1"/>
+      <w:numFmt w:val="bullet"/>
+      <w:lvlText w:val="o"/>
+      <w:lvlJc w:val="left"/>
+      <w:pPr>
+        <w:ind w:left="3600" w:hanging="360"/>
+      </w:pPr>
+      <w:rPr>
+        <w:rFonts w:ascii="Courier New" w:hAnsi="Courier New" w:cs="Courier New" w:hint="default"/>
+      </w:rPr>
+    </w:lvl>
+    <w:lvl w:ilvl="5" w:tplc="04090005" w:tentative="1">
+      <w:start w:val="1"/>
+      <w:numFmt w:val="bullet"/>
+      <w:lvlText w:val=""/>
+      <w:lvlJc w:val="left"/>
+      <w:pPr>
+        <w:ind w:left="4320" w:hanging="360"/>
+      </w:pPr>
+      <w:rPr>
+        <w:rFonts w:ascii="Wingdings" w:hAnsi="Wingdings" w:hint="default"/>
+      </w:rPr>
+    </w:lvl>
+    <w:lvl w:ilvl="6" w:tplc="04090001" w:tentative="1">
+      <w:start w:val="1"/>
+      <w:numFmt w:val="bullet"/>
+      <w:lvlText w:val=""/>
+      <w:lvlJc w:val="left"/>
+      <w:pPr>
+        <w:ind w:left="5040" w:hanging="360"/>
+      </w:pPr>
+      <w:rPr>
+        <w:rFonts w:ascii="Symbol" w:hAnsi="Symbol" w:hint="default"/>
+      </w:rPr>
+    </w:lvl>
+    <w:lvl w:ilvl="7" w:tplc="04090003" w:tentative="1">
+      <w:start w:val="1"/>
+      <w:numFmt w:val="bullet"/>
+      <w:lvlText w:val="o"/>
+      <w:lvlJc w:val="left"/>
+      <w:pPr>
+        <w:ind w:left="5760" w:hanging="360"/>
+      </w:pPr>
+      <w:rPr>
+        <w:rFonts w:ascii="Courier New" w:hAnsi="Courier New" w:cs="Courier New" w:hint="default"/>
+      </w:rPr>
+    </w:lvl>
+    <w:lvl w:ilvl="8" w:tplc="04090005" w:tentative="1">
+      <w:start w:val="1"/>
+      <w:numFmt w:val="bullet"/>
+      <w:lvlText w:val=""/>
+      <w:lvlJc w:val="left"/>
+      <w:pPr>
+        <w:ind w:left="6480" w:hanging="360"/>
+      </w:pPr>
+      <w:rPr>
+        <w:rFonts w:ascii="Wingdings" w:hAnsi="Wingdings" w:hint="default"/>
+      </w:rPr>
+    </w:lvl>
+  </w:abstractNum>
+  <w:abstractNum w:abstractNumId="10" w15:restartNumberingAfterBreak="0">
     <w:nsid w:val="52EB5455"/>
     <w:multiLevelType w:val="hybridMultilevel"/>
     <w:tmpl w:val="372E67E4"/>
@@ -29648,7 +30034,7 @@
       </w:pPr>
     </w:lvl>
   </w:abstractNum>
-  <w:abstractNum w:abstractNumId="10" w15:restartNumberingAfterBreak="0">
+  <w:abstractNum w:abstractNumId="11" w15:restartNumberingAfterBreak="0">
     <w:nsid w:val="58656038"/>
     <w:multiLevelType w:val="hybridMultilevel"/>
     <w:tmpl w:val="1A8262BA"/>
@@ -29734,7 +30120,7 @@
       </w:pPr>
     </w:lvl>
   </w:abstractNum>
-  <w:abstractNum w:abstractNumId="11" w15:restartNumberingAfterBreak="0">
+  <w:abstractNum w:abstractNumId="12" w15:restartNumberingAfterBreak="0">
     <w:nsid w:val="5FB03559"/>
     <w:multiLevelType w:val="hybridMultilevel"/>
     <w:tmpl w:val="7A325C34"/>
@@ -29823,7 +30209,7 @@
       </w:pPr>
     </w:lvl>
   </w:abstractNum>
-  <w:abstractNum w:abstractNumId="12" w15:restartNumberingAfterBreak="0">
+  <w:abstractNum w:abstractNumId="13" w15:restartNumberingAfterBreak="0">
     <w:nsid w:val="61967E56"/>
     <w:multiLevelType w:val="hybridMultilevel"/>
     <w:tmpl w:val="E84A0DEC"/>
@@ -29909,7 +30295,7 @@
       </w:pPr>
     </w:lvl>
   </w:abstractNum>
-  <w:abstractNum w:abstractNumId="13" w15:restartNumberingAfterBreak="0">
+  <w:abstractNum w:abstractNumId="14" w15:restartNumberingAfterBreak="0">
     <w:nsid w:val="6B1C7082"/>
     <w:multiLevelType w:val="hybridMultilevel"/>
     <w:tmpl w:val="E31E8586"/>
@@ -30022,7 +30408,7 @@
       </w:rPr>
     </w:lvl>
   </w:abstractNum>
-  <w:abstractNum w:abstractNumId="14" w15:restartNumberingAfterBreak="0">
+  <w:abstractNum w:abstractNumId="15" w15:restartNumberingAfterBreak="0">
     <w:nsid w:val="7B6D5D22"/>
     <w:multiLevelType w:val="hybridMultilevel"/>
     <w:tmpl w:val="42C2584E"/>
@@ -30135,7 +30521,7 @@
       </w:rPr>
     </w:lvl>
   </w:abstractNum>
-  <w:abstractNum w:abstractNumId="15" w15:restartNumberingAfterBreak="0">
+  <w:abstractNum w:abstractNumId="16" w15:restartNumberingAfterBreak="0">
     <w:nsid w:val="7BCF7AEB"/>
     <w:multiLevelType w:val="hybridMultilevel"/>
     <w:tmpl w:val="4EF44C32"/>
@@ -30224,7 +30610,7 @@
       </w:pPr>
     </w:lvl>
   </w:abstractNum>
-  <w:abstractNum w:abstractNumId="16" w15:restartNumberingAfterBreak="0">
+  <w:abstractNum w:abstractNumId="17" w15:restartNumberingAfterBreak="0">
     <w:nsid w:val="7C870F52"/>
     <w:multiLevelType w:val="hybridMultilevel"/>
     <w:tmpl w:val="CC02F734"/>
@@ -30311,7 +30697,7 @@
     </w:lvl>
   </w:abstractNum>
   <w:num w:numId="1">
-    <w:abstractNumId w:val="15"/>
+    <w:abstractNumId w:val="16"/>
   </w:num>
   <w:num w:numId="2">
     <w:abstractNumId w:val="8"/>
@@ -30320,13 +30706,13 @@
     <w:abstractNumId w:val="4"/>
   </w:num>
   <w:num w:numId="4">
-    <w:abstractNumId w:val="10"/>
+    <w:abstractNumId w:val="11"/>
   </w:num>
   <w:num w:numId="5">
-    <w:abstractNumId w:val="11"/>
+    <w:abstractNumId w:val="12"/>
   </w:num>
   <w:num w:numId="6">
-    <w:abstractNumId w:val="14"/>
+    <w:abstractNumId w:val="15"/>
   </w:num>
   <w:num w:numId="7">
     <w:abstractNumId w:val="0"/>
@@ -30335,10 +30721,10 @@
     <w:abstractNumId w:val="7"/>
   </w:num>
   <w:num w:numId="9">
-    <w:abstractNumId w:val="16"/>
+    <w:abstractNumId w:val="17"/>
   </w:num>
   <w:num w:numId="10">
-    <w:abstractNumId w:val="12"/>
+    <w:abstractNumId w:val="13"/>
   </w:num>
   <w:num w:numId="11">
     <w:abstractNumId w:val="3"/>
@@ -30353,13 +30739,16 @@
     <w:abstractNumId w:val="2"/>
   </w:num>
   <w:num w:numId="15">
-    <w:abstractNumId w:val="9"/>
+    <w:abstractNumId w:val="10"/>
   </w:num>
   <w:num w:numId="16">
-    <w:abstractNumId w:val="13"/>
+    <w:abstractNumId w:val="14"/>
   </w:num>
   <w:num w:numId="17">
     <w:abstractNumId w:val="5"/>
+  </w:num>
+  <w:num w:numId="18">
+    <w:abstractNumId w:val="9"/>
   </w:num>
 </w:numbering>
 </file>
@@ -31214,7 +31603,7 @@
 </file>
 
 <file path=customXml/itemProps1.xml><?xml version="1.0" encoding="utf-8"?>
-<ds:datastoreItem xmlns:ds="http://schemas.openxmlformats.org/officeDocument/2006/customXml" ds:itemID="{2E7FD676-8843-4F14-B12F-F8BEBA68EC46}">
+<ds:datastoreItem xmlns:ds="http://schemas.openxmlformats.org/officeDocument/2006/customXml" ds:itemID="{9B840787-EA7A-4D85-A40F-8C2A78BE19C4}">
   <ds:schemaRefs>
     <ds:schemaRef ds:uri="http://schemas.openxmlformats.org/officeDocument/2006/bibliography"/>
   </ds:schemaRefs>

</xml_diff>